<commit_message>
committed on 17thJanuary Evening
</commit_message>
<xml_diff>
--- a/Nagalakshmi_Assignments/Carestudy/Carestudy2/carestudy2.docx
+++ b/Nagalakshmi_Assignments/Carestudy/Carestudy2/carestudy2.docx
@@ -413,20 +413,8 @@
           <w:szCs w:val="24"/>
           <w:lang w:val="en-US"/>
         </w:rPr>
-        <w:t xml:space="preserve">Table Creation in RDS </w:t>
-      </w:r>
-      <w:proofErr w:type="spellStart"/>
-      <w:r>
-        <w:rPr>
-          <w:b/>
-          <w:bCs/>
-          <w:sz w:val="24"/>
-          <w:szCs w:val="24"/>
-          <w:lang w:val="en-US"/>
-        </w:rPr>
-        <w:t>dtabase</w:t>
-      </w:r>
-      <w:proofErr w:type="spellEnd"/>
+        <w:t>Table Creation in RDS dtabase</w:t>
+      </w:r>
     </w:p>
     <w:p>
       <w:pPr>
@@ -742,6 +730,7 @@
         <w:rPr>
           <w:b/>
           <w:bCs/>
+          <w:noProof/>
           <w:sz w:val="24"/>
           <w:szCs w:val="24"/>
           <w:lang w:val="en-US"/>
@@ -818,6 +807,7 @@
         <w:rPr>
           <w:b/>
           <w:bCs/>
+          <w:noProof/>
           <w:sz w:val="24"/>
           <w:szCs w:val="24"/>
           <w:lang w:val="en-US"/>
@@ -1369,6 +1359,168 @@
           <w:szCs w:val="24"/>
           <w:lang w:val="en-US"/>
         </w:rPr>
+        <w:t xml:space="preserve">New file created in </w:t>
+      </w:r>
+      <w:r>
+        <w:rPr>
+          <w:b/>
+          <w:bCs/>
+          <w:sz w:val="24"/>
+          <w:szCs w:val="24"/>
+          <w:lang w:val="en-US"/>
+        </w:rPr>
+        <w:t>S3 bucket after running commands in Notebook</w:t>
+      </w:r>
+    </w:p>
+    <w:p>
+      <w:pPr>
+        <w:rPr>
+          <w:b/>
+          <w:bCs/>
+          <w:sz w:val="24"/>
+          <w:szCs w:val="24"/>
+          <w:lang w:val="en-US"/>
+        </w:rPr>
+      </w:pPr>
+      <w:r>
+        <w:rPr>
+          <w:noProof/>
+        </w:rPr>
+        <w:drawing>
+          <wp:inline distT="0" distB="0" distL="0" distR="0" wp14:anchorId="2679B4BF" wp14:editId="2268D7CE">
+            <wp:extent cx="5731510" cy="2272030"/>
+            <wp:effectExtent l="0" t="0" r="2540" b="0"/>
+            <wp:docPr id="26" name="Picture 26"/>
+            <wp:cNvGraphicFramePr>
+              <a:graphicFrameLocks xmlns:a="http://schemas.openxmlformats.org/drawingml/2006/main" noChangeAspect="1"/>
+            </wp:cNvGraphicFramePr>
+            <a:graphic xmlns:a="http://schemas.openxmlformats.org/drawingml/2006/main">
+              <a:graphicData uri="http://schemas.openxmlformats.org/drawingml/2006/picture">
+                <pic:pic xmlns:pic="http://schemas.openxmlformats.org/drawingml/2006/picture">
+                  <pic:nvPicPr>
+                    <pic:cNvPr id="0" name="Picture 1"/>
+                    <pic:cNvPicPr>
+                      <a:picLocks noChangeAspect="1" noChangeArrowheads="1"/>
+                    </pic:cNvPicPr>
+                  </pic:nvPicPr>
+                  <pic:blipFill>
+                    <a:blip r:embed="rId19" cstate="print">
+                      <a:extLst>
+                        <a:ext uri="{28A0092B-C50C-407E-A947-70E740481C1C}">
+                          <a14:useLocalDpi xmlns:a14="http://schemas.microsoft.com/office/drawing/2010/main" val="0"/>
+                        </a:ext>
+                      </a:extLst>
+                    </a:blip>
+                    <a:srcRect/>
+                    <a:stretch>
+                      <a:fillRect/>
+                    </a:stretch>
+                  </pic:blipFill>
+                  <pic:spPr bwMode="auto">
+                    <a:xfrm>
+                      <a:off x="0" y="0"/>
+                      <a:ext cx="5731510" cy="2272030"/>
+                    </a:xfrm>
+                    <a:prstGeom prst="rect">
+                      <a:avLst/>
+                    </a:prstGeom>
+                    <a:noFill/>
+                    <a:ln>
+                      <a:noFill/>
+                    </a:ln>
+                  </pic:spPr>
+                </pic:pic>
+              </a:graphicData>
+            </a:graphic>
+          </wp:inline>
+        </w:drawing>
+      </w:r>
+    </w:p>
+    <w:p>
+      <w:pPr>
+        <w:rPr>
+          <w:b/>
+          <w:bCs/>
+          <w:sz w:val="24"/>
+          <w:szCs w:val="24"/>
+          <w:lang w:val="en-US"/>
+        </w:rPr>
+      </w:pPr>
+    </w:p>
+    <w:p>
+      <w:pPr>
+        <w:rPr>
+          <w:b/>
+          <w:bCs/>
+          <w:sz w:val="24"/>
+          <w:szCs w:val="24"/>
+          <w:lang w:val="en-US"/>
+        </w:rPr>
+      </w:pPr>
+    </w:p>
+    <w:p>
+      <w:pPr>
+        <w:rPr>
+          <w:b/>
+          <w:bCs/>
+          <w:sz w:val="24"/>
+          <w:szCs w:val="24"/>
+          <w:lang w:val="en-US"/>
+        </w:rPr>
+      </w:pPr>
+    </w:p>
+    <w:p>
+      <w:pPr>
+        <w:rPr>
+          <w:b/>
+          <w:bCs/>
+          <w:sz w:val="24"/>
+          <w:szCs w:val="24"/>
+          <w:lang w:val="en-US"/>
+        </w:rPr>
+      </w:pPr>
+    </w:p>
+    <w:p>
+      <w:pPr>
+        <w:rPr>
+          <w:b/>
+          <w:bCs/>
+          <w:sz w:val="24"/>
+          <w:szCs w:val="24"/>
+          <w:lang w:val="en-US"/>
+        </w:rPr>
+      </w:pPr>
+    </w:p>
+    <w:p>
+      <w:pPr>
+        <w:rPr>
+          <w:b/>
+          <w:bCs/>
+          <w:sz w:val="24"/>
+          <w:szCs w:val="24"/>
+          <w:lang w:val="en-US"/>
+        </w:rPr>
+      </w:pPr>
+    </w:p>
+    <w:p>
+      <w:pPr>
+        <w:rPr>
+          <w:b/>
+          <w:bCs/>
+          <w:sz w:val="24"/>
+          <w:szCs w:val="24"/>
+          <w:lang w:val="en-US"/>
+        </w:rPr>
+      </w:pPr>
+      <w:r>
+        <w:rPr>
+          <w:b/>
+          <w:bCs/>
+          <w:sz w:val="24"/>
+          <w:szCs w:val="24"/>
+          <w:lang w:val="en-US"/>
+        </w:rPr>
+        <w:lastRenderedPageBreak/>
         <w:t>AWS Glue Crawlers created by using S3 bucket , database table</w:t>
       </w:r>
     </w:p>
@@ -1404,7 +1556,7 @@
                     </pic:cNvPicPr>
                   </pic:nvPicPr>
                   <pic:blipFill>
-                    <a:blip r:embed="rId19" cstate="print">
+                    <a:blip r:embed="rId20" cstate="print">
                       <a:extLst>
                         <a:ext uri="{28A0092B-C50C-407E-A947-70E740481C1C}">
                           <a14:useLocalDpi xmlns:a14="http://schemas.microsoft.com/office/drawing/2010/main" val="0"/>
@@ -1478,7 +1630,7 @@
                     </pic:cNvPicPr>
                   </pic:nvPicPr>
                   <pic:blipFill>
-                    <a:blip r:embed="rId20" cstate="print">
+                    <a:blip r:embed="rId21" cstate="print">
                       <a:extLst>
                         <a:ext uri="{28A0092B-C50C-407E-A947-70E740481C1C}">
                           <a14:useLocalDpi xmlns:a14="http://schemas.microsoft.com/office/drawing/2010/main" val="0"/>
@@ -1528,21 +1680,8 @@
           <w:szCs w:val="24"/>
           <w:lang w:val="en-US"/>
         </w:rPr>
-        <w:lastRenderedPageBreak/>
-        <w:t xml:space="preserve">AWS Glue Job for </w:t>
-      </w:r>
-      <w:proofErr w:type="spellStart"/>
-      <w:r>
-        <w:rPr>
-          <w:b/>
-          <w:bCs/>
-          <w:sz w:val="24"/>
-          <w:szCs w:val="24"/>
-          <w:lang w:val="en-US"/>
-        </w:rPr>
-        <w:t>dynamodb</w:t>
-      </w:r>
-      <w:proofErr w:type="spellEnd"/>
+        <w:t>AWS Glue Job for dynamodb</w:t>
+      </w:r>
     </w:p>
     <w:p>
       <w:pPr>
@@ -1576,7 +1715,7 @@
                     </pic:cNvPicPr>
                   </pic:nvPicPr>
                   <pic:blipFill>
-                    <a:blip r:embed="rId21" cstate="print">
+                    <a:blip r:embed="rId22" cstate="print">
                       <a:extLst>
                         <a:ext uri="{28A0092B-C50C-407E-A947-70E740481C1C}">
                           <a14:useLocalDpi xmlns:a14="http://schemas.microsoft.com/office/drawing/2010/main" val="0"/>
@@ -1618,14 +1757,59 @@
           <w:lang w:val="en-US"/>
         </w:rPr>
       </w:pPr>
-      <w:r>
-        <w:rPr>
-          <w:b/>
-          <w:bCs/>
-          <w:sz w:val="24"/>
-          <w:szCs w:val="24"/>
-          <w:lang w:val="en-US"/>
-        </w:rPr>
+    </w:p>
+    <w:p>
+      <w:pPr>
+        <w:rPr>
+          <w:b/>
+          <w:bCs/>
+          <w:sz w:val="24"/>
+          <w:szCs w:val="24"/>
+          <w:lang w:val="en-US"/>
+        </w:rPr>
+      </w:pPr>
+    </w:p>
+    <w:p>
+      <w:pPr>
+        <w:rPr>
+          <w:b/>
+          <w:bCs/>
+          <w:sz w:val="24"/>
+          <w:szCs w:val="24"/>
+          <w:lang w:val="en-US"/>
+        </w:rPr>
+      </w:pPr>
+    </w:p>
+    <w:p>
+      <w:pPr>
+        <w:rPr>
+          <w:b/>
+          <w:bCs/>
+          <w:sz w:val="24"/>
+          <w:szCs w:val="24"/>
+          <w:lang w:val="en-US"/>
+        </w:rPr>
+      </w:pPr>
+    </w:p>
+    <w:p>
+      <w:pPr>
+        <w:rPr>
+          <w:b/>
+          <w:bCs/>
+          <w:sz w:val="24"/>
+          <w:szCs w:val="24"/>
+          <w:lang w:val="en-US"/>
+        </w:rPr>
+      </w:pPr>
+      <w:r>
+        <w:rPr>
+          <w:b/>
+          <w:bCs/>
+          <w:sz w:val="24"/>
+          <w:szCs w:val="24"/>
+          <w:lang w:val="en-US"/>
+        </w:rPr>
+        <w:lastRenderedPageBreak/>
         <w:t xml:space="preserve">AWS Glue job for </w:t>
       </w:r>
       <w:r>
@@ -1671,7 +1855,7 @@
                     </pic:cNvPicPr>
                   </pic:nvPicPr>
                   <pic:blipFill>
-                    <a:blip r:embed="rId22" cstate="print">
+                    <a:blip r:embed="rId23" cstate="print">
                       <a:extLst>
                         <a:ext uri="{28A0092B-C50C-407E-A947-70E740481C1C}">
                           <a14:useLocalDpi xmlns:a14="http://schemas.microsoft.com/office/drawing/2010/main" val="0"/>
@@ -1721,7 +1905,6 @@
           <w:szCs w:val="24"/>
           <w:lang w:val="en-US"/>
         </w:rPr>
-        <w:lastRenderedPageBreak/>
         <w:t>Job Status</w:t>
       </w:r>
       <w:r>
@@ -1746,7 +1929,7 @@
                     </pic:cNvPicPr>
                   </pic:nvPicPr>
                   <pic:blipFill>
-                    <a:blip r:embed="rId23" cstate="print">
+                    <a:blip r:embed="rId24" cstate="print">
                       <a:extLst>
                         <a:ext uri="{28A0092B-C50C-407E-A947-70E740481C1C}">
                           <a14:useLocalDpi xmlns:a14="http://schemas.microsoft.com/office/drawing/2010/main" val="0"/>
@@ -1785,27 +1968,7 @@
           <w:szCs w:val="24"/>
           <w:lang w:val="en-US"/>
         </w:rPr>
-        <w:t xml:space="preserve">AWS Glue job for creating </w:t>
-      </w:r>
-      <w:r>
-        <w:rPr>
-          <w:b/>
-          <w:bCs/>
-          <w:sz w:val="24"/>
-          <w:szCs w:val="24"/>
-          <w:lang w:val="en-US"/>
-        </w:rPr>
-        <w:t>tenants</w:t>
-      </w:r>
-      <w:r>
-        <w:rPr>
-          <w:b/>
-          <w:bCs/>
-          <w:sz w:val="24"/>
-          <w:szCs w:val="24"/>
-          <w:lang w:val="en-US"/>
-        </w:rPr>
-        <w:t xml:space="preserve"> table content in RDS database</w:t>
+        <w:t>AWS Glue job for creating tenants table content in RDS database</w:t>
       </w:r>
     </w:p>
     <w:p>
@@ -1840,7 +2003,7 @@
                     </pic:cNvPicPr>
                   </pic:nvPicPr>
                   <pic:blipFill>
-                    <a:blip r:embed="rId24" cstate="print">
+                    <a:blip r:embed="rId25" cstate="print">
                       <a:extLst>
                         <a:ext uri="{28A0092B-C50C-407E-A947-70E740481C1C}">
                           <a14:useLocalDpi xmlns:a14="http://schemas.microsoft.com/office/drawing/2010/main" val="0"/>
@@ -1901,6 +2064,7 @@
           <w:szCs w:val="24"/>
           <w:lang w:val="en-US"/>
         </w:rPr>
+        <w:lastRenderedPageBreak/>
         <w:t>Job Status</w:t>
       </w:r>
     </w:p>
@@ -1936,7 +2100,7 @@
                     </pic:cNvPicPr>
                   </pic:nvPicPr>
                   <pic:blipFill>
-                    <a:blip r:embed="rId25" cstate="print">
+                    <a:blip r:embed="rId26" cstate="print">
                       <a:extLst>
                         <a:ext uri="{28A0092B-C50C-407E-A947-70E740481C1C}">
                           <a14:useLocalDpi xmlns:a14="http://schemas.microsoft.com/office/drawing/2010/main" val="0"/>
@@ -1997,7 +2161,6 @@
           <w:szCs w:val="24"/>
           <w:lang w:val="en-US"/>
         </w:rPr>
-        <w:lastRenderedPageBreak/>
         <w:t>Data inserted in RDS database after jobs success</w:t>
       </w:r>
     </w:p>
@@ -2033,7 +2196,7 @@
                     </pic:cNvPicPr>
                   </pic:nvPicPr>
                   <pic:blipFill>
-                    <a:blip r:embed="rId26" cstate="print">
+                    <a:blip r:embed="rId27" cstate="print">
                       <a:extLst>
                         <a:ext uri="{28A0092B-C50C-407E-A947-70E740481C1C}">
                           <a14:useLocalDpi xmlns:a14="http://schemas.microsoft.com/office/drawing/2010/main" val="0"/>
@@ -2075,14 +2238,92 @@
           <w:lang w:val="en-US"/>
         </w:rPr>
       </w:pPr>
-      <w:r>
-        <w:rPr>
-          <w:b/>
-          <w:bCs/>
-          <w:sz w:val="24"/>
-          <w:szCs w:val="24"/>
-          <w:lang w:val="en-US"/>
-        </w:rPr>
+    </w:p>
+    <w:p>
+      <w:pPr>
+        <w:rPr>
+          <w:b/>
+          <w:bCs/>
+          <w:sz w:val="24"/>
+          <w:szCs w:val="24"/>
+          <w:lang w:val="en-US"/>
+        </w:rPr>
+      </w:pPr>
+    </w:p>
+    <w:p>
+      <w:pPr>
+        <w:rPr>
+          <w:b/>
+          <w:bCs/>
+          <w:sz w:val="24"/>
+          <w:szCs w:val="24"/>
+          <w:lang w:val="en-US"/>
+        </w:rPr>
+      </w:pPr>
+    </w:p>
+    <w:p>
+      <w:pPr>
+        <w:rPr>
+          <w:b/>
+          <w:bCs/>
+          <w:sz w:val="24"/>
+          <w:szCs w:val="24"/>
+          <w:lang w:val="en-US"/>
+        </w:rPr>
+      </w:pPr>
+    </w:p>
+    <w:p>
+      <w:pPr>
+        <w:rPr>
+          <w:b/>
+          <w:bCs/>
+          <w:sz w:val="24"/>
+          <w:szCs w:val="24"/>
+          <w:lang w:val="en-US"/>
+        </w:rPr>
+      </w:pPr>
+    </w:p>
+    <w:p>
+      <w:pPr>
+        <w:rPr>
+          <w:b/>
+          <w:bCs/>
+          <w:sz w:val="24"/>
+          <w:szCs w:val="24"/>
+          <w:lang w:val="en-US"/>
+        </w:rPr>
+      </w:pPr>
+    </w:p>
+    <w:p>
+      <w:pPr>
+        <w:rPr>
+          <w:b/>
+          <w:bCs/>
+          <w:sz w:val="24"/>
+          <w:szCs w:val="24"/>
+          <w:lang w:val="en-US"/>
+        </w:rPr>
+      </w:pPr>
+    </w:p>
+    <w:p>
+      <w:pPr>
+        <w:rPr>
+          <w:b/>
+          <w:bCs/>
+          <w:sz w:val="24"/>
+          <w:szCs w:val="24"/>
+          <w:lang w:val="en-US"/>
+        </w:rPr>
+      </w:pPr>
+      <w:r>
+        <w:rPr>
+          <w:b/>
+          <w:bCs/>
+          <w:sz w:val="24"/>
+          <w:szCs w:val="24"/>
+          <w:lang w:val="en-US"/>
+        </w:rPr>
+        <w:lastRenderedPageBreak/>
         <w:t>Quick site for buildings table data</w:t>
       </w:r>
     </w:p>
@@ -2118,7 +2359,7 @@
                     </pic:cNvPicPr>
                   </pic:nvPicPr>
                   <pic:blipFill>
-                    <a:blip r:embed="rId27" cstate="print">
+                    <a:blip r:embed="rId28" cstate="print">
                       <a:extLst>
                         <a:ext uri="{28A0092B-C50C-407E-A947-70E740481C1C}">
                           <a14:useLocalDpi xmlns:a14="http://schemas.microsoft.com/office/drawing/2010/main" val="0"/>
@@ -2160,103 +2401,14 @@
           <w:lang w:val="en-US"/>
         </w:rPr>
       </w:pPr>
-    </w:p>
-    <w:p>
-      <w:pPr>
-        <w:rPr>
-          <w:b/>
-          <w:bCs/>
-          <w:sz w:val="24"/>
-          <w:szCs w:val="24"/>
-          <w:lang w:val="en-US"/>
-        </w:rPr>
-      </w:pPr>
-    </w:p>
-    <w:p>
-      <w:pPr>
-        <w:rPr>
-          <w:b/>
-          <w:bCs/>
-          <w:sz w:val="24"/>
-          <w:szCs w:val="24"/>
-          <w:lang w:val="en-US"/>
-        </w:rPr>
-      </w:pPr>
-    </w:p>
-    <w:p>
-      <w:pPr>
-        <w:rPr>
-          <w:b/>
-          <w:bCs/>
-          <w:sz w:val="24"/>
-          <w:szCs w:val="24"/>
-          <w:lang w:val="en-US"/>
-        </w:rPr>
-      </w:pPr>
-    </w:p>
-    <w:p>
-      <w:pPr>
-        <w:rPr>
-          <w:b/>
-          <w:bCs/>
-          <w:sz w:val="24"/>
-          <w:szCs w:val="24"/>
-          <w:lang w:val="en-US"/>
-        </w:rPr>
-      </w:pPr>
-    </w:p>
-    <w:p>
-      <w:pPr>
-        <w:rPr>
-          <w:b/>
-          <w:bCs/>
-          <w:sz w:val="24"/>
-          <w:szCs w:val="24"/>
-          <w:lang w:val="en-US"/>
-        </w:rPr>
-      </w:pPr>
-    </w:p>
-    <w:p>
-      <w:pPr>
-        <w:rPr>
-          <w:b/>
-          <w:bCs/>
-          <w:sz w:val="24"/>
-          <w:szCs w:val="24"/>
-          <w:lang w:val="en-US"/>
-        </w:rPr>
-      </w:pPr>
-    </w:p>
-    <w:p>
-      <w:pPr>
-        <w:rPr>
-          <w:b/>
-          <w:bCs/>
-          <w:sz w:val="24"/>
-          <w:szCs w:val="24"/>
-          <w:lang w:val="en-US"/>
-        </w:rPr>
-      </w:pPr>
-    </w:p>
-    <w:p>
-      <w:pPr>
-        <w:rPr>
-          <w:b/>
-          <w:bCs/>
-          <w:sz w:val="24"/>
-          <w:szCs w:val="24"/>
-          <w:lang w:val="en-US"/>
-        </w:rPr>
-      </w:pPr>
-      <w:r>
-        <w:rPr>
-          <w:b/>
-          <w:bCs/>
-          <w:sz w:val="24"/>
-          <w:szCs w:val="24"/>
-          <w:lang w:val="en-US"/>
-        </w:rPr>
-        <w:lastRenderedPageBreak/>
+      <w:r>
+        <w:rPr>
+          <w:b/>
+          <w:bCs/>
+          <w:sz w:val="24"/>
+          <w:szCs w:val="24"/>
+          <w:lang w:val="en-US"/>
+        </w:rPr>
         <w:t>Quick site for tenents table data</w:t>
       </w:r>
     </w:p>
@@ -2292,7 +2444,7 @@
                     </pic:cNvPicPr>
                   </pic:nvPicPr>
                   <pic:blipFill>
-                    <a:blip r:embed="rId28" cstate="print">
+                    <a:blip r:embed="rId29" cstate="print">
                       <a:extLst>
                         <a:ext uri="{28A0092B-C50C-407E-A947-70E740481C1C}">
                           <a14:useLocalDpi xmlns:a14="http://schemas.microsoft.com/office/drawing/2010/main" val="0"/>

</xml_diff>